<commit_message>
Últimos cambios en el informe
</commit_message>
<xml_diff>
--- a/Doc/Informe.docx
+++ b/Doc/Informe.docx
@@ -743,6 +743,7 @@
           <w:id w:val="-1709872465"/>
           <w:citation/>
         </w:sdtPr>
+        <w:sdtEndPr/>
         <w:sdtContent>
           <w:r>
             <w:rPr>
@@ -2582,6 +2583,7 @@
           <w:id w:val="-1844390021"/>
           <w:citation/>
         </w:sdtPr>
+        <w:sdtEndPr/>
         <w:sdtContent>
           <w:r>
             <w:rPr>
@@ -5454,10 +5456,6 @@
     <w:p>
       <w:pPr>
         <w:jc w:val="both"/>
-        <w:rPr>
-          <w:rFonts w:cstheme="minorHAnsi"/>
-          <w:b/>
-        </w:rPr>
       </w:pPr>
       <w:r>
         <w:rPr>
@@ -5467,30 +5465,44 @@
         <w:t xml:space="preserve">Importante: </w:t>
       </w:r>
       <w:r>
-        <w:t xml:space="preserve">El script de R que contiene toda la configuración para la visualización de entrenamiento </w:t>
-      </w:r>
+        <w:t xml:space="preserve">El script de R que contiene toda la configuración para la visualización de entrenamiento de los datos, matriz de confusión y porcentaje de bien clasificados, tiene como nombre </w:t>
+      </w:r>
+      <w:r>
+        <w:rPr>
+          <w:b/>
+          <w:i/>
+        </w:rPr>
+        <w:t>s</w:t>
+      </w:r>
+      <w:r>
+        <w:rPr>
+          <w:b/>
+          <w:i/>
+        </w:rPr>
+        <w:t>criptProyecto2.1.R</w:t>
+      </w:r>
+      <w:r>
+        <w:t xml:space="preserve"> y la URL del repositorio es: </w:t>
+      </w:r>
+      <w:hyperlink r:id="rId23" w:history="1">
+        <w:r>
+          <w:rPr>
+            <w:rStyle w:val="Hipervnculo"/>
+          </w:rPr>
+          <w:t>https://github.com/YorchXD/Protecto2-TICD</w:t>
+        </w:r>
+      </w:hyperlink>
+    </w:p>
+    <w:p>
+      <w:pPr>
+        <w:jc w:val="both"/>
+        <w:rPr>
+          <w:rFonts w:cstheme="minorHAnsi"/>
+          <w:b/>
+        </w:rPr>
+      </w:pPr>
       <w:bookmarkStart w:id="0" w:name="_GoBack"/>
       <w:bookmarkEnd w:id="0"/>
-      <w:r>
-        <w:t xml:space="preserve">de los datos, matriz de confusión y porcentaje de bien clasificados, tiene como nombre </w:t>
-      </w:r>
-      <w:r>
-        <w:rPr>
-          <w:b/>
-          <w:i/>
-        </w:rPr>
-        <w:t>s</w:t>
-      </w:r>
-      <w:r>
-        <w:rPr>
-          <w:b/>
-          <w:i/>
-        </w:rPr>
-        <w:t>criptProyecto2.1.R</w:t>
-      </w:r>
-      <w:r>
-        <w:t xml:space="preserve"> y la URL del repositorio es: </w:t>
-      </w:r>
       <w:r>
         <w:rPr>
           <w:rFonts w:cstheme="minorHAnsi"/>
@@ -5524,6 +5536,10 @@
     <w:sdt>
       <w:sdtPr>
         <w:rPr>
+          <w:rFonts w:asciiTheme="minorHAnsi" w:eastAsiaTheme="minorHAnsi" w:hAnsiTheme="minorHAnsi" w:cstheme="minorBidi"/>
+          <w:color w:val="auto"/>
+          <w:sz w:val="22"/>
+          <w:szCs w:val="22"/>
           <w:lang w:val="es-ES"/>
         </w:rPr>
         <w:id w:val="-1940510604"/>
@@ -5534,10 +5550,6 @@
       </w:sdtPr>
       <w:sdtEndPr>
         <w:rPr>
-          <w:rFonts w:asciiTheme="minorHAnsi" w:eastAsiaTheme="minorHAnsi" w:hAnsiTheme="minorHAnsi" w:cstheme="minorBidi"/>
-          <w:color w:val="auto"/>
-          <w:sz w:val="22"/>
-          <w:szCs w:val="22"/>
           <w:lang w:val="es-CL"/>
         </w:rPr>
       </w:sdtEndPr>
@@ -5552,6 +5564,7 @@
             <w:id w:val="-573587230"/>
             <w:bibliography/>
           </w:sdtPr>
+          <w:sdtEndPr/>
           <w:sdtContent>
             <w:p>
               <w:pPr>
@@ -7742,6 +7755,7 @@
   <w:style w:type="character" w:default="1" w:styleId="Fuentedeprrafopredeter">
     <w:name w:val="Default Paragraph Font"/>
     <w:uiPriority w:val="1"/>
+    <w:semiHidden/>
     <w:unhideWhenUsed/>
   </w:style>
   <w:style w:type="table" w:default="1" w:styleId="Tablanormal">
@@ -8719,7 +8733,7 @@
 </file>
 
 <file path=customXml/itemProps1.xml><?xml version="1.0" encoding="utf-8"?>
-<ds:datastoreItem xmlns:ds="http://schemas.openxmlformats.org/officeDocument/2006/customXml" ds:itemID="{12C99E7A-1F24-4E77-9FEF-F211B7D1B717}">
+<ds:datastoreItem xmlns:ds="http://schemas.openxmlformats.org/officeDocument/2006/customXml" ds:itemID="{FF5A8BBF-C824-4FA8-9066-0879D688F247}">
   <ds:schemaRefs>
     <ds:schemaRef ds:uri="http://schemas.openxmlformats.org/officeDocument/2006/bibliography"/>
   </ds:schemaRefs>

</xml_diff>